<commit_message>
Answears for Interview questions from State management
</commit_message>
<xml_diff>
--- a/06.State Management/Interview questions from State management.docx
+++ b/06.State Management/Interview questions from State management.docx
@@ -15,17 +15,8 @@
           <w:sz w:val="28"/>
           <w:szCs w:val="28"/>
         </w:rPr>
-        <w:t xml:space="preserve">Лекция State </w:t>
-      </w:r>
-      <w:proofErr w:type="spellStart"/>
-      <w:r>
-        <w:rPr>
-          <w:sz w:val="28"/>
-          <w:szCs w:val="28"/>
-        </w:rPr>
-        <w:t>Management</w:t>
-      </w:r>
-      <w:proofErr w:type="spellEnd"/>
+        <w:t>Лекция State Management</w:t>
+      </w:r>
     </w:p>
     <w:p>
       <w:pPr>
@@ -176,10 +167,148 @@
     <w:p>
       <w:pPr>
         <w:rPr>
-          <w:sz w:val="28"/>
-          <w:szCs w:val="28"/>
-        </w:rPr>
-      </w:pPr>
+          <w:color w:val="FF0000"/>
+          <w:sz w:val="28"/>
+          <w:szCs w:val="28"/>
+        </w:rPr>
+      </w:pPr>
+      <w:r>
+        <w:rPr>
+          <w:color w:val="FF0000"/>
+          <w:sz w:val="28"/>
+          <w:szCs w:val="28"/>
+        </w:rPr>
+        <w:t>Cookies are text files with small pieces of data — like a username and password — that are used to identify your computer as you use a computer network. Specific cookies known as HTTP cookies are used to identify specific users and improve your web browsing experience.</w:t>
+      </w:r>
+    </w:p>
+    <w:p>
+      <w:pPr>
+        <w:rPr>
+          <w:color w:val="FF0000"/>
+          <w:sz w:val="28"/>
+          <w:szCs w:val="28"/>
+        </w:rPr>
+      </w:pPr>
+      <w:r>
+        <w:rPr>
+          <w:color w:val="FF0000"/>
+          <w:sz w:val="28"/>
+          <w:szCs w:val="28"/>
+        </w:rPr>
+        <w:t>Data stored in a cookie is created by the server upon your connection. This data is labeled with an ID unique to you and your computer.</w:t>
+      </w:r>
+    </w:p>
+    <w:p>
+      <w:pPr>
+        <w:rPr>
+          <w:color w:val="FF0000"/>
+          <w:sz w:val="28"/>
+          <w:szCs w:val="28"/>
+        </w:rPr>
+      </w:pPr>
+      <w:r>
+        <w:rPr>
+          <w:color w:val="FF0000"/>
+          <w:sz w:val="28"/>
+          <w:szCs w:val="28"/>
+        </w:rPr>
+        <w:t>When the cookie is exchanged between your computer and the network server, the server reads the ID and knows what information to specifically serve to you.</w:t>
+      </w:r>
+    </w:p>
+    <w:p>
+      <w:pPr>
+        <w:rPr>
+          <w:color w:val="0070C0"/>
+          <w:sz w:val="28"/>
+          <w:szCs w:val="28"/>
+          <w:lang w:val="en-US"/>
+        </w:rPr>
+      </w:pPr>
+      <w:r>
+        <w:rPr>
+          <w:color w:val="0070C0"/>
+          <w:sz w:val="28"/>
+          <w:szCs w:val="28"/>
+        </w:rPr>
+        <w:t>Бисквитките са текстови файлове с малки части от данни — като потребителско име и парола — които се използват за идентифициране на вашия компютър, докато използвате компютърна мрежа. Специфичните бисквитки, известни като HTTP бисквитки, се използват за идентифициране на конкретни потребители и подобряване на изживяването ви при сърфиране в мрежата.</w:t>
+      </w:r>
+      <w:r>
+        <w:rPr>
+          <w:color w:val="0070C0"/>
+          <w:sz w:val="28"/>
+          <w:szCs w:val="28"/>
+          <w:lang w:val="en-US"/>
+        </w:rPr>
+        <w:t xml:space="preserve"> </w:t>
+      </w:r>
+    </w:p>
+    <w:p>
+      <w:pPr>
+        <w:rPr>
+          <w:color w:val="0070C0"/>
+          <w:sz w:val="28"/>
+          <w:szCs w:val="28"/>
+        </w:rPr>
+      </w:pPr>
+      <w:r>
+        <w:rPr>
+          <w:color w:val="0070C0"/>
+          <w:sz w:val="28"/>
+          <w:szCs w:val="28"/>
+        </w:rPr>
+        <w:t>Данните, съхранявани в бисквитка, се създават от сървъра при вашата връзка. Тези данни са етикетирани с идентификатор, уникален за вас и вашия компютър.</w:t>
+      </w:r>
+    </w:p>
+    <w:p>
+      <w:pPr>
+        <w:rPr>
+          <w:color w:val="0070C0"/>
+          <w:sz w:val="28"/>
+          <w:szCs w:val="28"/>
+        </w:rPr>
+      </w:pPr>
+      <w:r>
+        <w:rPr>
+          <w:color w:val="0070C0"/>
+          <w:sz w:val="28"/>
+          <w:szCs w:val="28"/>
+        </w:rPr>
+        <w:lastRenderedPageBreak/>
+        <w:t>Когато бисквитката се обменя между вашия компютър и мрежовия сървър, сървърът чете идентификатора и знае каква информация конкретно да ви предостави.</w:t>
+      </w:r>
+    </w:p>
+    <w:p>
+      <w:pPr>
+        <w:rPr>
+          <w:sz w:val="28"/>
+          <w:szCs w:val="28"/>
+          <w:lang w:val="en-US"/>
+        </w:rPr>
+      </w:pPr>
+      <w:r>
+        <w:rPr>
+          <w:sz w:val="28"/>
+          <w:szCs w:val="28"/>
+          <w:lang w:val="en-US"/>
+        </w:rPr>
+        <w:t xml:space="preserve">Resource: </w:t>
+      </w:r>
+      <w:r>
+        <w:rPr>
+          <w:sz w:val="28"/>
+          <w:szCs w:val="28"/>
+          <w:lang w:val="en-US"/>
+        </w:rPr>
+        <w:t>https://www.kaspersky.com/resource-center/definitions/cookies</w:t>
+      </w:r>
+      <w:r>
+        <w:rPr>
+          <w:sz w:val="28"/>
+          <w:szCs w:val="28"/>
+          <w:lang w:val="en-US"/>
+        </w:rPr>
+        <w:t xml:space="preserve"> </w:t>
+      </w:r>
     </w:p>
     <w:p>
       <w:pPr>
@@ -200,6 +329,267 @@
     </w:p>
     <w:p>
       <w:pPr>
+        <w:numPr>
+          <w:ilvl w:val="0"/>
+          <w:numId w:val="1"/>
+        </w:numPr>
+        <w:rPr>
+          <w:color w:val="FF0000"/>
+          <w:sz w:val="28"/>
+          <w:szCs w:val="28"/>
+        </w:rPr>
+      </w:pPr>
+      <w:r>
+        <w:rPr>
+          <w:b/>
+          <w:bCs/>
+          <w:color w:val="FF0000"/>
+          <w:sz w:val="28"/>
+          <w:szCs w:val="28"/>
+          <w:lang w:val="en-US"/>
+        </w:rPr>
+        <w:t>Session management</w:t>
+      </w:r>
+    </w:p>
+    <w:p>
+      <w:pPr>
+        <w:numPr>
+          <w:ilvl w:val="1"/>
+          <w:numId w:val="1"/>
+        </w:numPr>
+        <w:rPr>
+          <w:color w:val="FF0000"/>
+          <w:sz w:val="28"/>
+          <w:szCs w:val="28"/>
+        </w:rPr>
+      </w:pPr>
+      <w:r>
+        <w:rPr>
+          <w:color w:val="FF0000"/>
+          <w:sz w:val="28"/>
+          <w:szCs w:val="28"/>
+          <w:lang w:val="en-US"/>
+        </w:rPr>
+        <w:t xml:space="preserve">Logins, shopping carts, game scores, or anything else the server </w:t>
+      </w:r>
+      <w:r>
+        <w:rPr>
+          <w:color w:val="FF0000"/>
+          <w:sz w:val="28"/>
+          <w:szCs w:val="28"/>
+          <w:lang w:val="en-US"/>
+        </w:rPr>
+        <w:br/>
+        <w:t>should remember</w:t>
+      </w:r>
+    </w:p>
+    <w:p>
+      <w:pPr>
+        <w:numPr>
+          <w:ilvl w:val="0"/>
+          <w:numId w:val="1"/>
+        </w:numPr>
+        <w:rPr>
+          <w:color w:val="FF0000"/>
+          <w:sz w:val="28"/>
+          <w:szCs w:val="28"/>
+        </w:rPr>
+      </w:pPr>
+      <w:r>
+        <w:rPr>
+          <w:b/>
+          <w:bCs/>
+          <w:color w:val="FF0000"/>
+          <w:sz w:val="28"/>
+          <w:szCs w:val="28"/>
+          <w:lang w:val="en-US"/>
+        </w:rPr>
+        <w:t>Personalization</w:t>
+      </w:r>
+    </w:p>
+    <w:p>
+      <w:pPr>
+        <w:numPr>
+          <w:ilvl w:val="1"/>
+          <w:numId w:val="1"/>
+        </w:numPr>
+        <w:rPr>
+          <w:color w:val="FF0000"/>
+          <w:sz w:val="28"/>
+          <w:szCs w:val="28"/>
+        </w:rPr>
+      </w:pPr>
+      <w:r>
+        <w:rPr>
+          <w:color w:val="FF0000"/>
+          <w:sz w:val="28"/>
+          <w:szCs w:val="28"/>
+          <w:lang w:val="en-US"/>
+        </w:rPr>
+        <w:t>User preferences, themes, and other custom settings</w:t>
+      </w:r>
+    </w:p>
+    <w:p>
+      <w:pPr>
+        <w:numPr>
+          <w:ilvl w:val="0"/>
+          <w:numId w:val="1"/>
+        </w:numPr>
+        <w:rPr>
+          <w:color w:val="FF0000"/>
+          <w:sz w:val="28"/>
+          <w:szCs w:val="28"/>
+        </w:rPr>
+      </w:pPr>
+      <w:r>
+        <w:rPr>
+          <w:b/>
+          <w:bCs/>
+          <w:color w:val="FF0000"/>
+          <w:sz w:val="28"/>
+          <w:szCs w:val="28"/>
+          <w:lang w:val="en-US"/>
+        </w:rPr>
+        <w:t>Tracking</w:t>
+      </w:r>
+    </w:p>
+    <w:p>
+      <w:pPr>
+        <w:numPr>
+          <w:ilvl w:val="1"/>
+          <w:numId w:val="1"/>
+        </w:numPr>
+        <w:rPr>
+          <w:color w:val="FF0000"/>
+          <w:sz w:val="28"/>
+          <w:szCs w:val="28"/>
+        </w:rPr>
+      </w:pPr>
+      <w:r>
+        <w:rPr>
+          <w:color w:val="FF0000"/>
+          <w:sz w:val="28"/>
+          <w:szCs w:val="28"/>
+          <w:lang w:val="en-US"/>
+        </w:rPr>
+        <w:t>Recording and analyzing user behavior</w:t>
+      </w:r>
+    </w:p>
+    <w:p>
+      <w:pPr>
+        <w:rPr>
+          <w:color w:val="0070C0"/>
+          <w:sz w:val="28"/>
+          <w:szCs w:val="28"/>
+        </w:rPr>
+      </w:pPr>
+      <w:r>
+        <w:rPr>
+          <w:color w:val="0070C0"/>
+          <w:sz w:val="28"/>
+          <w:szCs w:val="28"/>
+        </w:rPr>
+        <w:t>Управление на сесии</w:t>
+      </w:r>
+    </w:p>
+    <w:p>
+      <w:pPr>
+        <w:ind w:left="1416"/>
+        <w:rPr>
+          <w:color w:val="0070C0"/>
+          <w:sz w:val="28"/>
+          <w:szCs w:val="28"/>
+        </w:rPr>
+      </w:pPr>
+      <w:r>
+        <w:rPr>
+          <w:color w:val="0070C0"/>
+          <w:sz w:val="28"/>
+          <w:szCs w:val="28"/>
+        </w:rPr>
+        <w:t>Влизания, колички за пазаруване, резултати от игри или нещо друго, което сървърът трябва да запомни</w:t>
+      </w:r>
+    </w:p>
+    <w:p>
+      <w:pPr>
+        <w:rPr>
+          <w:color w:val="0070C0"/>
+          <w:sz w:val="28"/>
+          <w:szCs w:val="28"/>
+        </w:rPr>
+      </w:pPr>
+      <w:r>
+        <w:rPr>
+          <w:color w:val="0070C0"/>
+          <w:sz w:val="28"/>
+          <w:szCs w:val="28"/>
+        </w:rPr>
+        <w:t>Персонализиране</w:t>
+      </w:r>
+    </w:p>
+    <w:p>
+      <w:pPr>
+        <w:ind w:left="1416"/>
+        <w:rPr>
+          <w:color w:val="0070C0"/>
+          <w:sz w:val="28"/>
+          <w:szCs w:val="28"/>
+        </w:rPr>
+      </w:pPr>
+      <w:r>
+        <w:rPr>
+          <w:color w:val="0070C0"/>
+          <w:sz w:val="28"/>
+          <w:szCs w:val="28"/>
+        </w:rPr>
+        <w:t>Потребителски предпочитания, теми и други персонализирани настройки</w:t>
+      </w:r>
+    </w:p>
+    <w:p>
+      <w:pPr>
+        <w:rPr>
+          <w:color w:val="0070C0"/>
+          <w:sz w:val="28"/>
+          <w:szCs w:val="28"/>
+        </w:rPr>
+      </w:pPr>
+      <w:r>
+        <w:rPr>
+          <w:color w:val="0070C0"/>
+          <w:sz w:val="28"/>
+          <w:szCs w:val="28"/>
+        </w:rPr>
+        <w:t>Проследяване</w:t>
+      </w:r>
+    </w:p>
+    <w:p>
+      <w:pPr>
+        <w:ind w:left="708" w:firstLine="708"/>
+        <w:rPr>
+          <w:color w:val="0070C0"/>
+          <w:sz w:val="28"/>
+          <w:szCs w:val="28"/>
+        </w:rPr>
+      </w:pPr>
+      <w:r>
+        <w:rPr>
+          <w:color w:val="0070C0"/>
+          <w:sz w:val="28"/>
+          <w:szCs w:val="28"/>
+        </w:rPr>
+        <w:t>Записване и анализиране на потребителското поведение</w:t>
+      </w:r>
+    </w:p>
+    <w:p>
+      <w:pPr>
+        <w:rPr>
+          <w:sz w:val="28"/>
+          <w:szCs w:val="28"/>
+        </w:rPr>
+      </w:pPr>
+    </w:p>
+    <w:p>
+      <w:pPr>
         <w:rPr>
           <w:sz w:val="28"/>
           <w:szCs w:val="28"/>
@@ -226,6 +616,126 @@
     <w:p>
       <w:pPr>
         <w:rPr>
+          <w:color w:val="FF0000"/>
+          <w:sz w:val="28"/>
+          <w:szCs w:val="28"/>
+        </w:rPr>
+      </w:pPr>
+      <w:r>
+        <w:rPr>
+          <w:color w:val="FF0000"/>
+          <w:sz w:val="28"/>
+          <w:szCs w:val="28"/>
+        </w:rPr>
+        <w:t>Normally, a cookie's</w:t>
+      </w:r>
+      <w:r>
+        <w:rPr>
+          <w:color w:val="FF0000"/>
+          <w:sz w:val="28"/>
+          <w:szCs w:val="28"/>
+          <w:lang w:val="en-US"/>
+        </w:rPr>
+        <w:t xml:space="preserve"> </w:t>
+      </w:r>
+      <w:r>
+        <w:rPr>
+          <w:color w:val="FF0000"/>
+          <w:sz w:val="28"/>
+          <w:szCs w:val="28"/>
+        </w:rPr>
+        <w:t xml:space="preserve"> domain </w:t>
+      </w:r>
+      <w:r>
+        <w:rPr>
+          <w:color w:val="FF0000"/>
+          <w:sz w:val="28"/>
+          <w:szCs w:val="28"/>
+          <w:lang w:val="en-US"/>
+        </w:rPr>
+        <w:t xml:space="preserve"> </w:t>
+      </w:r>
+      <w:r>
+        <w:rPr>
+          <w:color w:val="FF0000"/>
+          <w:sz w:val="28"/>
+          <w:szCs w:val="28"/>
+        </w:rPr>
+        <w:t xml:space="preserve">attribute will match the domain that is shown in the web browser's address bar. This is called a first-party cookie. </w:t>
+      </w:r>
+    </w:p>
+    <w:p>
+      <w:pPr>
+        <w:rPr>
+          <w:color w:val="FF0000"/>
+          <w:sz w:val="28"/>
+          <w:szCs w:val="28"/>
+        </w:rPr>
+      </w:pPr>
+      <w:r>
+        <w:rPr>
+          <w:color w:val="FF0000"/>
+          <w:sz w:val="28"/>
+          <w:szCs w:val="28"/>
+        </w:rPr>
+        <w:t>A third-party cookie, however, belongs to a domain different from the one shown in the address bar. This sort of cookie typically appears when web pages feature content from external websites, such as banner advertisements. This</w:t>
+      </w:r>
+      <w:r>
+        <w:rPr>
+          <w:color w:val="FF0000"/>
+          <w:sz w:val="28"/>
+          <w:szCs w:val="28"/>
+          <w:lang w:val="en-US"/>
+        </w:rPr>
+        <w:t xml:space="preserve"> </w:t>
+      </w:r>
+      <w:r>
+        <w:rPr>
+          <w:color w:val="FF0000"/>
+          <w:sz w:val="28"/>
+          <w:szCs w:val="28"/>
+        </w:rPr>
+        <w:lastRenderedPageBreak/>
+        <w:t>opens up the potential for tracking the user's browsing history and is often used by advertisers in an effort to serve relevant advertisements to each user.</w:t>
+      </w:r>
+    </w:p>
+    <w:p>
+      <w:pPr>
+        <w:rPr>
+          <w:color w:val="0070C0"/>
+          <w:sz w:val="28"/>
+          <w:szCs w:val="28"/>
+        </w:rPr>
+      </w:pPr>
+      <w:r>
+        <w:rPr>
+          <w:color w:val="0070C0"/>
+          <w:sz w:val="28"/>
+          <w:szCs w:val="28"/>
+        </w:rPr>
+        <w:t xml:space="preserve">Обикновено атрибутът на домейна на бисквитката ще съответства на домейна, който се показва в адресната лента на уеб браузъра. Това се нарича бисквитка от първа страна. </w:t>
+      </w:r>
+    </w:p>
+    <w:p>
+      <w:pPr>
+        <w:rPr>
+          <w:color w:val="0070C0"/>
+          <w:sz w:val="28"/>
+          <w:szCs w:val="28"/>
+        </w:rPr>
+      </w:pPr>
+      <w:r>
+        <w:rPr>
+          <w:color w:val="0070C0"/>
+          <w:sz w:val="28"/>
+          <w:szCs w:val="28"/>
+        </w:rPr>
+        <w:t>Бисквитката на трета страна обаче принадлежи към домейн, различен от този, показан в адресната лента. Този вид бисквитка обикновено се появява, когато уеб страници включват съдържание от външни уебсайтове, като например рекламни банери. Това отваря потенциал за проследяване на историята на сърфиране на потребителя и често се използва от рекламодателите в опит да предоставят подходящи реклами на всеки потребител.</w:t>
+      </w:r>
+    </w:p>
+    <w:p>
+      <w:pPr>
+        <w:rPr>
           <w:sz w:val="28"/>
           <w:szCs w:val="28"/>
         </w:rPr>
@@ -251,8 +761,167 @@
     <w:p>
       <w:pPr>
         <w:rPr>
-          <w:sz w:val="28"/>
-          <w:szCs w:val="28"/>
+          <w:color w:val="FF0000"/>
+          <w:sz w:val="28"/>
+          <w:szCs w:val="28"/>
+          <w:lang w:val="en-US"/>
+        </w:rPr>
+      </w:pPr>
+      <w:r>
+        <w:rPr>
+          <w:color w:val="FF0000"/>
+          <w:sz w:val="28"/>
+          <w:szCs w:val="28"/>
+          <w:lang w:val="en-US"/>
+        </w:rPr>
+        <w:t>HTTP sessions is an industry standard feature that allows Web servers to maintain user identity and to store user-specific data during multiple request/response interactions between a client application and a Web application. HTTP sessions preserves:</w:t>
+      </w:r>
+    </w:p>
+    <w:p>
+      <w:pPr>
+        <w:pStyle w:val="ListParagraph"/>
+        <w:numPr>
+          <w:ilvl w:val="0"/>
+          <w:numId w:val="2"/>
+        </w:numPr>
+        <w:rPr>
+          <w:color w:val="FF0000"/>
+          <w:sz w:val="28"/>
+          <w:szCs w:val="28"/>
+          <w:lang w:val="en-US"/>
+        </w:rPr>
+      </w:pPr>
+      <w:r>
+        <w:rPr>
+          <w:color w:val="FF0000"/>
+          <w:sz w:val="28"/>
+          <w:szCs w:val="28"/>
+          <w:lang w:val="en-US"/>
+        </w:rPr>
+        <w:t xml:space="preserve">Information about the session itself (session identifier, creation time, time last accessed, </w:t>
+      </w:r>
+      <w:proofErr w:type="gramStart"/>
+      <w:r>
+        <w:rPr>
+          <w:color w:val="FF0000"/>
+          <w:sz w:val="28"/>
+          <w:szCs w:val="28"/>
+          <w:lang w:val="en-US"/>
+        </w:rPr>
+        <w:t>etc.</w:t>
+      </w:r>
+      <w:proofErr w:type="gramEnd"/>
+      <w:r>
+        <w:rPr>
+          <w:color w:val="FF0000"/>
+          <w:sz w:val="28"/>
+          <w:szCs w:val="28"/>
+          <w:lang w:val="en-US"/>
+        </w:rPr>
+        <w:t>)</w:t>
+      </w:r>
+    </w:p>
+    <w:p>
+      <w:pPr>
+        <w:rPr>
+          <w:color w:val="FF0000"/>
+          <w:sz w:val="28"/>
+          <w:szCs w:val="28"/>
+          <w:lang w:val="en-US"/>
+        </w:rPr>
+      </w:pPr>
+      <w:r>
+        <w:rPr>
+          <w:color w:val="FF0000"/>
+          <w:sz w:val="28"/>
+          <w:szCs w:val="28"/>
+          <w:lang w:val="en-US"/>
+        </w:rPr>
+        <w:t xml:space="preserve">  -  </w:t>
+      </w:r>
+      <w:r>
+        <w:rPr>
+          <w:color w:val="FF0000"/>
+          <w:sz w:val="28"/>
+          <w:szCs w:val="28"/>
+          <w:lang w:val="en-US"/>
+        </w:rPr>
+        <w:t>Contextual information about the user (client login state, for example, plus whatever else the Web application needs to save)</w:t>
+      </w:r>
+    </w:p>
+    <w:p>
+      <w:pPr>
+        <w:rPr>
+          <w:color w:val="0070C0"/>
+          <w:sz w:val="28"/>
+          <w:szCs w:val="28"/>
+          <w:lang w:val="en-US"/>
+        </w:rPr>
+      </w:pPr>
+      <w:r>
+        <w:rPr>
+          <w:color w:val="0070C0"/>
+          <w:sz w:val="28"/>
+          <w:szCs w:val="28"/>
+          <w:lang w:val="en-US"/>
+        </w:rPr>
+        <w:t>HTTP сесиите са стандартна функция, която позволява на уеб сървърите да поддържат идентичността на потребителя и да съхраняват специфични за потребителя данни по време на множество взаимодействия между заявка/отговор между клиентско приложение и уеб приложение. HTTP сесиите запазват:</w:t>
+      </w:r>
+    </w:p>
+    <w:p>
+      <w:pPr>
+        <w:pStyle w:val="ListParagraph"/>
+        <w:numPr>
+          <w:ilvl w:val="0"/>
+          <w:numId w:val="2"/>
+        </w:numPr>
+        <w:rPr>
+          <w:color w:val="0070C0"/>
+          <w:sz w:val="28"/>
+          <w:szCs w:val="28"/>
+          <w:lang w:val="en-US"/>
+        </w:rPr>
+      </w:pPr>
+      <w:r>
+        <w:rPr>
+          <w:color w:val="0070C0"/>
+          <w:sz w:val="28"/>
+          <w:szCs w:val="28"/>
+          <w:lang w:val="en-US"/>
+        </w:rPr>
+        <w:t>Информация за самата сесия (идентификатор на сесията, време на създаване, време на последен достъп и т.н.)</w:t>
+      </w:r>
+    </w:p>
+    <w:p>
+      <w:pPr>
+        <w:pStyle w:val="ListParagraph"/>
+        <w:numPr>
+          <w:ilvl w:val="0"/>
+          <w:numId w:val="2"/>
+        </w:numPr>
+        <w:rPr>
+          <w:color w:val="0070C0"/>
+          <w:sz w:val="28"/>
+          <w:szCs w:val="28"/>
+          <w:lang w:val="en-US"/>
+        </w:rPr>
+      </w:pPr>
+      <w:r>
+        <w:rPr>
+          <w:color w:val="0070C0"/>
+          <w:sz w:val="28"/>
+          <w:szCs w:val="28"/>
+          <w:lang w:val="en-US"/>
+        </w:rPr>
+        <w:t>Контекстна информация за потребителя (състояние на влизане на клиента, например, плюс всичко друго, което уеб приложението трябва да запази)</w:t>
+      </w:r>
+    </w:p>
+    <w:p>
+      <w:pPr>
+        <w:rPr>
+          <w:sz w:val="28"/>
+          <w:szCs w:val="28"/>
+          <w:lang w:val="en-US"/>
         </w:rPr>
       </w:pPr>
     </w:p>
@@ -270,6 +939,7 @@
           <w:sz w:val="28"/>
           <w:szCs w:val="28"/>
         </w:rPr>
+        <w:lastRenderedPageBreak/>
         <w:t>5. Как може в Spring до добавим атрибут в HTTP session?</w:t>
       </w:r>
     </w:p>
@@ -358,6 +1028,269 @@
     </w:sectPr>
   </w:body>
 </w:document>
+</file>
+
+<file path=word/numbering.xml><?xml version="1.0" encoding="utf-8"?>
+<w:numbering xmlns:wpc="http://schemas.microsoft.com/office/word/2010/wordprocessingCanvas" xmlns:cx="http://schemas.microsoft.com/office/drawing/2014/chartex" xmlns:cx1="http://schemas.microsoft.com/office/drawing/2015/9/8/chartex" xmlns:cx2="http://schemas.microsoft.com/office/drawing/2015/10/21/chartex" xmlns:cx3="http://schemas.microsoft.com/office/drawing/2016/5/9/chartex" xmlns:cx4="http://schemas.microsoft.com/office/drawing/2016/5/10/chartex" xmlns:cx5="http://schemas.microsoft.com/office/drawing/2016/5/11/chartex" xmlns:cx6="http://schemas.microsoft.com/office/drawing/2016/5/12/chartex" xmlns:cx7="http://schemas.microsoft.com/office/drawing/2016/5/13/chartex" xmlns:cx8="http://schemas.microsoft.com/office/drawing/2016/5/14/chartex" xmlns:mc="http://schemas.openxmlformats.org/markup-compatibility/2006" xmlns:aink="http://schemas.microsoft.com/office/drawing/2016/ink" xmlns:am3d="http://schemas.microsoft.com/office/drawing/2017/model3d" xmlns:o="urn:schemas-microsoft-com:office:office" xmlns:oel="http://schemas.microsoft.com/office/2019/extlst" xmlns:r="http://schemas.openxmlformats.org/officeDocument/2006/relationships" xmlns:m="http://schemas.openxmlformats.org/officeDocument/2006/math" xmlns:v="urn:schemas-microsoft-com:vml" xmlns:wp14="http://schemas.microsoft.com/office/word/2010/wordprocessingDrawing" xmlns:wp="http://schemas.openxmlformats.org/drawingml/2006/wordprocessingDrawing" xmlns:w10="urn:schemas-microsoft-com:office:word" xmlns:w="http://schemas.openxmlformats.org/wordprocessingml/2006/main" xmlns:w14="http://schemas.microsoft.com/office/word/2010/wordml" xmlns:w15="http://schemas.microsoft.com/office/word/2012/wordml" xmlns:w16cex="http://schemas.microsoft.com/office/word/2018/wordml/cex" xmlns:w16cid="http://schemas.microsoft.com/office/word/2016/wordml/cid" xmlns:w16="http://schemas.microsoft.com/office/word/2018/wordml" xmlns:w16sdtdh="http://schemas.microsoft.com/office/word/2020/wordml/sdtdatahash" xmlns:w16se="http://schemas.microsoft.com/office/word/2015/wordml/symex" xmlns:wpg="http://schemas.microsoft.com/office/word/2010/wordprocessingGroup" xmlns:wpi="http://schemas.microsoft.com/office/word/2010/wordprocessingInk" xmlns:wne="http://schemas.microsoft.com/office/word/2006/wordml" xmlns:wps="http://schemas.microsoft.com/office/word/2010/wordprocessingShape" mc:Ignorable="w14 w15 w16se w16cid w16 w16cex w16sdtdh wp14">
+  <w:abstractNum w:abstractNumId="0" w15:restartNumberingAfterBreak="0">
+    <w:nsid w:val="4ED51348"/>
+    <w:multiLevelType w:val="hybridMultilevel"/>
+    <w:tmpl w:val="EFB49042"/>
+    <w:lvl w:ilvl="0" w:tplc="9A425840">
+      <w:start w:val="1"/>
+      <w:numFmt w:val="bullet"/>
+      <w:lvlText w:val=""/>
+      <w:lvlJc w:val="left"/>
+      <w:pPr>
+        <w:tabs>
+          <w:tab w:val="num" w:pos="720"/>
+        </w:tabs>
+        <w:ind w:left="720" w:hanging="360"/>
+      </w:pPr>
+      <w:rPr>
+        <w:rFonts w:ascii="Wingdings" w:hAnsi="Wingdings" w:hint="default"/>
+      </w:rPr>
+    </w:lvl>
+    <w:lvl w:ilvl="1" w:tplc="205A64EE">
+      <w:numFmt w:val="bullet"/>
+      <w:lvlText w:val=""/>
+      <w:lvlJc w:val="left"/>
+      <w:pPr>
+        <w:tabs>
+          <w:tab w:val="num" w:pos="1440"/>
+        </w:tabs>
+        <w:ind w:left="1440" w:hanging="360"/>
+      </w:pPr>
+      <w:rPr>
+        <w:rFonts w:ascii="Wingdings" w:hAnsi="Wingdings" w:hint="default"/>
+      </w:rPr>
+    </w:lvl>
+    <w:lvl w:ilvl="2" w:tplc="85FEC700" w:tentative="1">
+      <w:start w:val="1"/>
+      <w:numFmt w:val="bullet"/>
+      <w:lvlText w:val=""/>
+      <w:lvlJc w:val="left"/>
+      <w:pPr>
+        <w:tabs>
+          <w:tab w:val="num" w:pos="2160"/>
+        </w:tabs>
+        <w:ind w:left="2160" w:hanging="360"/>
+      </w:pPr>
+      <w:rPr>
+        <w:rFonts w:ascii="Wingdings" w:hAnsi="Wingdings" w:hint="default"/>
+      </w:rPr>
+    </w:lvl>
+    <w:lvl w:ilvl="3" w:tplc="F394F734" w:tentative="1">
+      <w:start w:val="1"/>
+      <w:numFmt w:val="bullet"/>
+      <w:lvlText w:val=""/>
+      <w:lvlJc w:val="left"/>
+      <w:pPr>
+        <w:tabs>
+          <w:tab w:val="num" w:pos="2880"/>
+        </w:tabs>
+        <w:ind w:left="2880" w:hanging="360"/>
+      </w:pPr>
+      <w:rPr>
+        <w:rFonts w:ascii="Wingdings" w:hAnsi="Wingdings" w:hint="default"/>
+      </w:rPr>
+    </w:lvl>
+    <w:lvl w:ilvl="4" w:tplc="3984D6A2" w:tentative="1">
+      <w:start w:val="1"/>
+      <w:numFmt w:val="bullet"/>
+      <w:lvlText w:val=""/>
+      <w:lvlJc w:val="left"/>
+      <w:pPr>
+        <w:tabs>
+          <w:tab w:val="num" w:pos="3600"/>
+        </w:tabs>
+        <w:ind w:left="3600" w:hanging="360"/>
+      </w:pPr>
+      <w:rPr>
+        <w:rFonts w:ascii="Wingdings" w:hAnsi="Wingdings" w:hint="default"/>
+      </w:rPr>
+    </w:lvl>
+    <w:lvl w:ilvl="5" w:tplc="C0E48DA4" w:tentative="1">
+      <w:start w:val="1"/>
+      <w:numFmt w:val="bullet"/>
+      <w:lvlText w:val=""/>
+      <w:lvlJc w:val="left"/>
+      <w:pPr>
+        <w:tabs>
+          <w:tab w:val="num" w:pos="4320"/>
+        </w:tabs>
+        <w:ind w:left="4320" w:hanging="360"/>
+      </w:pPr>
+      <w:rPr>
+        <w:rFonts w:ascii="Wingdings" w:hAnsi="Wingdings" w:hint="default"/>
+      </w:rPr>
+    </w:lvl>
+    <w:lvl w:ilvl="6" w:tplc="68A60BFC" w:tentative="1">
+      <w:start w:val="1"/>
+      <w:numFmt w:val="bullet"/>
+      <w:lvlText w:val=""/>
+      <w:lvlJc w:val="left"/>
+      <w:pPr>
+        <w:tabs>
+          <w:tab w:val="num" w:pos="5040"/>
+        </w:tabs>
+        <w:ind w:left="5040" w:hanging="360"/>
+      </w:pPr>
+      <w:rPr>
+        <w:rFonts w:ascii="Wingdings" w:hAnsi="Wingdings" w:hint="default"/>
+      </w:rPr>
+    </w:lvl>
+    <w:lvl w:ilvl="7" w:tplc="4706189E" w:tentative="1">
+      <w:start w:val="1"/>
+      <w:numFmt w:val="bullet"/>
+      <w:lvlText w:val=""/>
+      <w:lvlJc w:val="left"/>
+      <w:pPr>
+        <w:tabs>
+          <w:tab w:val="num" w:pos="5760"/>
+        </w:tabs>
+        <w:ind w:left="5760" w:hanging="360"/>
+      </w:pPr>
+      <w:rPr>
+        <w:rFonts w:ascii="Wingdings" w:hAnsi="Wingdings" w:hint="default"/>
+      </w:rPr>
+    </w:lvl>
+    <w:lvl w:ilvl="8" w:tplc="AA4CD7F2" w:tentative="1">
+      <w:start w:val="1"/>
+      <w:numFmt w:val="bullet"/>
+      <w:lvlText w:val=""/>
+      <w:lvlJc w:val="left"/>
+      <w:pPr>
+        <w:tabs>
+          <w:tab w:val="num" w:pos="6480"/>
+        </w:tabs>
+        <w:ind w:left="6480" w:hanging="360"/>
+      </w:pPr>
+      <w:rPr>
+        <w:rFonts w:ascii="Wingdings" w:hAnsi="Wingdings" w:hint="default"/>
+      </w:rPr>
+    </w:lvl>
+  </w:abstractNum>
+  <w:abstractNum w:abstractNumId="1" w15:restartNumberingAfterBreak="0">
+    <w:nsid w:val="788258B4"/>
+    <w:multiLevelType w:val="hybridMultilevel"/>
+    <w:tmpl w:val="D5AE1FD0"/>
+    <w:lvl w:ilvl="0" w:tplc="08E209B6">
+      <w:start w:val="3"/>
+      <w:numFmt w:val="bullet"/>
+      <w:lvlText w:val="-"/>
+      <w:lvlJc w:val="left"/>
+      <w:pPr>
+        <w:ind w:left="420" w:hanging="360"/>
+      </w:pPr>
+      <w:rPr>
+        <w:rFonts w:ascii="Calibri" w:eastAsiaTheme="minorHAnsi" w:hAnsi="Calibri" w:cs="Calibri" w:hint="default"/>
+      </w:rPr>
+    </w:lvl>
+    <w:lvl w:ilvl="1" w:tplc="04020003" w:tentative="1">
+      <w:start w:val="1"/>
+      <w:numFmt w:val="bullet"/>
+      <w:lvlText w:val="o"/>
+      <w:lvlJc w:val="left"/>
+      <w:pPr>
+        <w:ind w:left="1140" w:hanging="360"/>
+      </w:pPr>
+      <w:rPr>
+        <w:rFonts w:ascii="Courier New" w:hAnsi="Courier New" w:cs="Courier New" w:hint="default"/>
+      </w:rPr>
+    </w:lvl>
+    <w:lvl w:ilvl="2" w:tplc="04020005" w:tentative="1">
+      <w:start w:val="1"/>
+      <w:numFmt w:val="bullet"/>
+      <w:lvlText w:val=""/>
+      <w:lvlJc w:val="left"/>
+      <w:pPr>
+        <w:ind w:left="1860" w:hanging="360"/>
+      </w:pPr>
+      <w:rPr>
+        <w:rFonts w:ascii="Wingdings" w:hAnsi="Wingdings" w:hint="default"/>
+      </w:rPr>
+    </w:lvl>
+    <w:lvl w:ilvl="3" w:tplc="04020001" w:tentative="1">
+      <w:start w:val="1"/>
+      <w:numFmt w:val="bullet"/>
+      <w:lvlText w:val=""/>
+      <w:lvlJc w:val="left"/>
+      <w:pPr>
+        <w:ind w:left="2580" w:hanging="360"/>
+      </w:pPr>
+      <w:rPr>
+        <w:rFonts w:ascii="Symbol" w:hAnsi="Symbol" w:hint="default"/>
+      </w:rPr>
+    </w:lvl>
+    <w:lvl w:ilvl="4" w:tplc="04020003" w:tentative="1">
+      <w:start w:val="1"/>
+      <w:numFmt w:val="bullet"/>
+      <w:lvlText w:val="o"/>
+      <w:lvlJc w:val="left"/>
+      <w:pPr>
+        <w:ind w:left="3300" w:hanging="360"/>
+      </w:pPr>
+      <w:rPr>
+        <w:rFonts w:ascii="Courier New" w:hAnsi="Courier New" w:cs="Courier New" w:hint="default"/>
+      </w:rPr>
+    </w:lvl>
+    <w:lvl w:ilvl="5" w:tplc="04020005" w:tentative="1">
+      <w:start w:val="1"/>
+      <w:numFmt w:val="bullet"/>
+      <w:lvlText w:val=""/>
+      <w:lvlJc w:val="left"/>
+      <w:pPr>
+        <w:ind w:left="4020" w:hanging="360"/>
+      </w:pPr>
+      <w:rPr>
+        <w:rFonts w:ascii="Wingdings" w:hAnsi="Wingdings" w:hint="default"/>
+      </w:rPr>
+    </w:lvl>
+    <w:lvl w:ilvl="6" w:tplc="04020001" w:tentative="1">
+      <w:start w:val="1"/>
+      <w:numFmt w:val="bullet"/>
+      <w:lvlText w:val=""/>
+      <w:lvlJc w:val="left"/>
+      <w:pPr>
+        <w:ind w:left="4740" w:hanging="360"/>
+      </w:pPr>
+      <w:rPr>
+        <w:rFonts w:ascii="Symbol" w:hAnsi="Symbol" w:hint="default"/>
+      </w:rPr>
+    </w:lvl>
+    <w:lvl w:ilvl="7" w:tplc="04020003" w:tentative="1">
+      <w:start w:val="1"/>
+      <w:numFmt w:val="bullet"/>
+      <w:lvlText w:val="o"/>
+      <w:lvlJc w:val="left"/>
+      <w:pPr>
+        <w:ind w:left="5460" w:hanging="360"/>
+      </w:pPr>
+      <w:rPr>
+        <w:rFonts w:ascii="Courier New" w:hAnsi="Courier New" w:cs="Courier New" w:hint="default"/>
+      </w:rPr>
+    </w:lvl>
+    <w:lvl w:ilvl="8" w:tplc="04020005" w:tentative="1">
+      <w:start w:val="1"/>
+      <w:numFmt w:val="bullet"/>
+      <w:lvlText w:val=""/>
+      <w:lvlJc w:val="left"/>
+      <w:pPr>
+        <w:ind w:left="6180" w:hanging="360"/>
+      </w:pPr>
+      <w:rPr>
+        <w:rFonts w:ascii="Wingdings" w:hAnsi="Wingdings" w:hint="default"/>
+      </w:rPr>
+    </w:lvl>
+  </w:abstractNum>
+  <w:num w:numId="1" w16cid:durableId="473763708">
+    <w:abstractNumId w:val="0"/>
+  </w:num>
+  <w:num w:numId="2" w16cid:durableId="130368039">
+    <w:abstractNumId w:val="1"/>
+  </w:num>
+</w:numbering>
 </file>
 
 <file path=word/styles.xml><?xml version="1.0" encoding="utf-8"?>
@@ -763,7 +1696,6 @@
   <w:style w:type="character" w:default="1" w:styleId="DefaultParagraphFont">
     <w:name w:val="Default Paragraph Font"/>
     <w:uiPriority w:val="1"/>
-    <w:semiHidden/>
     <w:unhideWhenUsed/>
   </w:style>
   <w:style w:type="table" w:default="1" w:styleId="TableNormal">

</xml_diff>